<commit_message>
updated / added work history to resume
</commit_message>
<xml_diff>
--- a/originals/personal resume-.docx
+++ b/originals/personal resume-.docx
@@ -390,6 +390,221 @@
               <w:rPr>
                 <w:rFonts w:ascii="Times New Roman" w:hAnsi="Times New Roman" w:cs="Times New Roman"/>
               </w:rPr>
+              <w:t>2019– Present</w:t>
+            </w:r>
+          </w:p>
+          <w:p>
+            <w:pPr>
+              <w:pStyle w:val="Heading2"/>
+              <w:contextualSpacing w:val="0"/>
+              <w:outlineLvl w:val="1"/>
+              <w:rPr>
+                <w:rFonts w:ascii="Times New Roman" w:hAnsi="Times New Roman" w:cs="Times New Roman"/>
+              </w:rPr>
+            </w:pPr>
+            <w:r>
+              <w:rPr>
+                <w:rFonts w:ascii="Times New Roman" w:hAnsi="Times New Roman" w:cs="Times New Roman"/>
+              </w:rPr>
+              <w:t>Web designer/</w:t>
+            </w:r>
+            <w:r>
+              <w:rPr>
+                <w:rFonts w:ascii="Times New Roman" w:hAnsi="Times New Roman" w:cs="Times New Roman"/>
+              </w:rPr>
+              <w:t xml:space="preserve"> Founder, </w:t>
+            </w:r>
+            <w:r>
+              <w:rPr>
+                <w:rStyle w:val="SubtleReference"/>
+                <w:rFonts w:ascii="Times New Roman" w:hAnsi="Times New Roman" w:cs="Times New Roman"/>
+              </w:rPr>
+              <w:t>Rodney Web Design</w:t>
+            </w:r>
+          </w:p>
+          <w:p>
+            <w:pPr>
+              <w:pStyle w:val="ListParagraph"/>
+              <w:numPr>
+                <w:ilvl w:val="0"/>
+                <w:numId w:val="14"/>
+              </w:numPr>
+              <w:rPr>
+                <w:rFonts w:ascii="Times New Roman" w:hAnsi="Times New Roman" w:cs="Times New Roman"/>
+              </w:rPr>
+            </w:pPr>
+            <w:r>
+              <w:rPr>
+                <w:rFonts w:ascii="Times New Roman" w:hAnsi="Times New Roman" w:cs="Times New Roman"/>
+              </w:rPr>
+              <w:t xml:space="preserve">Utilize </w:t>
+            </w:r>
+            <w:r>
+              <w:rPr>
+                <w:rFonts w:ascii="Times New Roman" w:hAnsi="Times New Roman" w:cs="Times New Roman"/>
+              </w:rPr>
+              <w:t>HTML, CSS</w:t>
+            </w:r>
+            <w:r>
+              <w:rPr>
+                <w:rFonts w:ascii="Times New Roman" w:hAnsi="Times New Roman" w:cs="Times New Roman"/>
+              </w:rPr>
+              <w:t xml:space="preserve">, </w:t>
+            </w:r>
+            <w:r>
+              <w:rPr>
+                <w:rFonts w:ascii="Times New Roman" w:hAnsi="Times New Roman" w:cs="Times New Roman"/>
+              </w:rPr>
+              <w:t xml:space="preserve">and JavaScript </w:t>
+            </w:r>
+            <w:r>
+              <w:rPr>
+                <w:rFonts w:ascii="Times New Roman" w:hAnsi="Times New Roman" w:cs="Times New Roman"/>
+              </w:rPr>
+              <w:t>to develop and maintain mobile</w:t>
+            </w:r>
+            <w:r>
+              <w:rPr>
+                <w:rFonts w:ascii="Times New Roman" w:hAnsi="Times New Roman" w:cs="Times New Roman"/>
+              </w:rPr>
+              <w:t xml:space="preserve"> responsive </w:t>
+            </w:r>
+            <w:r>
+              <w:rPr>
+                <w:rFonts w:ascii="Times New Roman" w:hAnsi="Times New Roman" w:cs="Times New Roman"/>
+              </w:rPr>
+              <w:t>websites and HTML Email.</w:t>
+            </w:r>
+          </w:p>
+          <w:p>
+            <w:pPr>
+              <w:pStyle w:val="ListParagraph"/>
+              <w:numPr>
+                <w:ilvl w:val="0"/>
+                <w:numId w:val="14"/>
+              </w:numPr>
+              <w:rPr>
+                <w:rFonts w:ascii="Times New Roman" w:hAnsi="Times New Roman" w:cs="Times New Roman"/>
+              </w:rPr>
+            </w:pPr>
+            <w:r>
+              <w:rPr>
+                <w:rFonts w:ascii="Times New Roman" w:hAnsi="Times New Roman" w:cs="Times New Roman"/>
+              </w:rPr>
+              <w:t>Implemented Sass</w:t>
+            </w:r>
+            <w:r>
+              <w:rPr>
+                <w:rFonts w:ascii="Times New Roman" w:hAnsi="Times New Roman" w:cs="Times New Roman"/>
+              </w:rPr>
+              <w:t xml:space="preserve"> (“Syntactically awesome style sheets”) CSS methods</w:t>
+            </w:r>
+            <w:r>
+              <w:rPr>
+                <w:rFonts w:ascii="Times New Roman" w:hAnsi="Times New Roman" w:cs="Times New Roman"/>
+              </w:rPr>
+              <w:t xml:space="preserve"> </w:t>
+            </w:r>
+            <w:r>
+              <w:rPr>
+                <w:rFonts w:ascii="Times New Roman" w:hAnsi="Times New Roman" w:cs="Times New Roman"/>
+              </w:rPr>
+              <w:t>to facilitate faster developme</w:t>
+            </w:r>
+            <w:r>
+              <w:rPr>
+                <w:rFonts w:ascii="Times New Roman" w:hAnsi="Times New Roman" w:cs="Times New Roman"/>
+              </w:rPr>
+              <w:t xml:space="preserve">nt and to create </w:t>
+            </w:r>
+            <w:r>
+              <w:rPr>
+                <w:rFonts w:ascii="Times New Roman" w:hAnsi="Times New Roman" w:cs="Times New Roman"/>
+              </w:rPr>
+              <w:t xml:space="preserve">more </w:t>
+            </w:r>
+            <w:r>
+              <w:rPr>
+                <w:rFonts w:ascii="Times New Roman" w:hAnsi="Times New Roman" w:cs="Times New Roman"/>
+              </w:rPr>
+              <w:t>sustainable CSS Style Sheets.</w:t>
+            </w:r>
+          </w:p>
+          <w:p>
+            <w:pPr>
+              <w:pStyle w:val="ListParagraph"/>
+              <w:numPr>
+                <w:ilvl w:val="0"/>
+                <w:numId w:val="14"/>
+              </w:numPr>
+              <w:rPr>
+                <w:rFonts w:ascii="Times New Roman" w:hAnsi="Times New Roman" w:cs="Times New Roman"/>
+              </w:rPr>
+            </w:pPr>
+            <w:r>
+              <w:rPr>
+                <w:rFonts w:ascii="Times New Roman" w:hAnsi="Times New Roman" w:cs="Times New Roman"/>
+              </w:rPr>
+              <w:t xml:space="preserve">Implemented Bootstrap </w:t>
+            </w:r>
+            <w:r>
+              <w:rPr>
+                <w:rFonts w:ascii="Times New Roman" w:hAnsi="Times New Roman" w:cs="Times New Roman"/>
+              </w:rPr>
+              <w:t xml:space="preserve">and its library of components </w:t>
+            </w:r>
+            <w:r>
+              <w:rPr>
+                <w:rFonts w:ascii="Times New Roman" w:hAnsi="Times New Roman" w:cs="Times New Roman"/>
+              </w:rPr>
+              <w:t>to facili</w:t>
+            </w:r>
+            <w:r>
+              <w:rPr>
+                <w:rFonts w:ascii="Times New Roman" w:hAnsi="Times New Roman" w:cs="Times New Roman"/>
+              </w:rPr>
+              <w:t>tate faster development.</w:t>
+            </w:r>
+          </w:p>
+          <w:p>
+            <w:pPr>
+              <w:pStyle w:val="Heading3"/>
+              <w:contextualSpacing w:val="0"/>
+              <w:outlineLvl w:val="2"/>
+              <w:rPr>
+                <w:rFonts w:ascii="Times New Roman" w:hAnsi="Times New Roman" w:cs="Times New Roman"/>
+              </w:rPr>
+            </w:pPr>
+          </w:p>
+          <w:p>
+            <w:pPr>
+              <w:pStyle w:val="Heading3"/>
+              <w:contextualSpacing w:val="0"/>
+              <w:outlineLvl w:val="2"/>
+              <w:rPr>
+                <w:rFonts w:ascii="Times New Roman" w:hAnsi="Times New Roman" w:cs="Times New Roman"/>
+              </w:rPr>
+            </w:pPr>
+            <w:r>
+              <w:rPr>
+                <w:rFonts w:ascii="Times New Roman" w:hAnsi="Times New Roman" w:cs="Times New Roman"/>
+              </w:rPr>
+              <w:t>.</w:t>
+            </w:r>
+          </w:p>
+          <w:p>
+            <w:pPr>
+              <w:pStyle w:val="Heading3"/>
+              <w:contextualSpacing w:val="0"/>
+              <w:outlineLvl w:val="2"/>
+              <w:rPr>
+                <w:rFonts w:ascii="Times New Roman" w:hAnsi="Times New Roman" w:cs="Times New Roman"/>
+              </w:rPr>
+            </w:pPr>
+            <w:r>
+              <w:rPr>
+                <w:rFonts w:ascii="Times New Roman" w:hAnsi="Times New Roman" w:cs="Times New Roman"/>
+              </w:rPr>
               <w:t>2004</w:t>
             </w:r>
             <w:r>
@@ -497,6 +712,14 @@
           </w:p>
           <w:p>
             <w:pPr>
+              <w:pStyle w:val="ListParagraph"/>
+              <w:rPr>
+                <w:rFonts w:ascii="Times New Roman" w:hAnsi="Times New Roman" w:cs="Times New Roman"/>
+              </w:rPr>
+            </w:pPr>
+          </w:p>
+          <w:p>
+            <w:pPr>
               <w:pStyle w:val="Heading3"/>
               <w:contextualSpacing w:val="0"/>
               <w:outlineLvl w:val="2"/>
@@ -508,13 +731,19 @@
               <w:rPr>
                 <w:rFonts w:ascii="Times New Roman" w:hAnsi="Times New Roman" w:cs="Times New Roman"/>
               </w:rPr>
-              <w:t>2019</w:t>
+              <w:t>2001</w:t>
             </w:r>
             <w:r>
               <w:rPr>
                 <w:rFonts w:ascii="Times New Roman" w:hAnsi="Times New Roman" w:cs="Times New Roman"/>
               </w:rPr>
-              <w:t>– Present</w:t>
+              <w:t xml:space="preserve"> – </w:t>
+            </w:r>
+            <w:r>
+              <w:rPr>
+                <w:rFonts w:ascii="Times New Roman" w:hAnsi="Times New Roman" w:cs="Times New Roman"/>
+              </w:rPr>
+              <w:t>2004</w:t>
             </w:r>
           </w:p>
           <w:p>
@@ -530,20 +759,20 @@
               <w:rPr>
                 <w:rFonts w:ascii="Times New Roman" w:hAnsi="Times New Roman" w:cs="Times New Roman"/>
               </w:rPr>
-              <w:t xml:space="preserve">UI </w:t>
+              <w:t>Customer Service representative</w:t>
             </w:r>
             <w:r>
               <w:rPr>
                 <w:rFonts w:ascii="Times New Roman" w:hAnsi="Times New Roman" w:cs="Times New Roman"/>
               </w:rPr>
-              <w:t xml:space="preserve">Designer / Founder, </w:t>
+              <w:t xml:space="preserve">, </w:t>
             </w:r>
             <w:r>
               <w:rPr>
                 <w:rStyle w:val="SubtleReference"/>
                 <w:rFonts w:ascii="Times New Roman" w:hAnsi="Times New Roman" w:cs="Times New Roman"/>
               </w:rPr>
-              <w:t>Rodney Web Design</w:t>
+              <w:t>convergys corporation</w:t>
             </w:r>
           </w:p>
           <w:p>
@@ -561,55 +790,115 @@
               <w:rPr>
                 <w:rFonts w:ascii="Times New Roman" w:hAnsi="Times New Roman" w:cs="Times New Roman"/>
               </w:rPr>
+              <w:t xml:space="preserve">Addressed telecommunications </w:t>
+            </w:r>
+            <w:r>
+              <w:rPr>
+                <w:rFonts w:ascii="Times New Roman" w:hAnsi="Times New Roman" w:cs="Times New Roman"/>
+              </w:rPr>
+              <w:t xml:space="preserve">customer </w:t>
+            </w:r>
+            <w:r>
+              <w:rPr>
+                <w:rFonts w:ascii="Times New Roman" w:hAnsi="Times New Roman" w:cs="Times New Roman"/>
+              </w:rPr>
+              <w:t>questions and resolved</w:t>
+            </w:r>
+            <w:r>
+              <w:rPr>
+                <w:rFonts w:ascii="Times New Roman" w:hAnsi="Times New Roman" w:cs="Times New Roman"/>
+              </w:rPr>
               <w:t xml:space="preserve"> </w:t>
             </w:r>
             <w:r>
               <w:rPr>
                 <w:rFonts w:ascii="Times New Roman" w:hAnsi="Times New Roman" w:cs="Times New Roman"/>
               </w:rPr>
-              <w:t xml:space="preserve">Utilize HTML, </w:t>
-            </w:r>
-            <w:r>
-              <w:rPr>
-                <w:rFonts w:ascii="Times New Roman" w:hAnsi="Times New Roman" w:cs="Times New Roman"/>
-              </w:rPr>
-              <w:t>CSS</w:t>
-            </w:r>
-            <w:r>
-              <w:rPr>
-                <w:rFonts w:ascii="Times New Roman" w:hAnsi="Times New Roman" w:cs="Times New Roman"/>
-              </w:rPr>
-              <w:t xml:space="preserve"> and JavaScript </w:t>
-            </w:r>
-            <w:r>
-              <w:rPr>
-                <w:rFonts w:ascii="Times New Roman" w:hAnsi="Times New Roman" w:cs="Times New Roman"/>
-              </w:rPr>
-              <w:t xml:space="preserve">to craft </w:t>
-            </w:r>
-            <w:r>
-              <w:rPr>
-                <w:rFonts w:ascii="Times New Roman" w:hAnsi="Times New Roman" w:cs="Times New Roman"/>
-              </w:rPr>
-              <w:t>fully responsive websites</w:t>
-            </w:r>
-            <w:r>
-              <w:rPr>
-                <w:rFonts w:ascii="Times New Roman" w:hAnsi="Times New Roman" w:cs="Times New Roman"/>
-              </w:rPr>
-              <w:t xml:space="preserve"> and </w:t>
-            </w:r>
-            <w:r>
-              <w:rPr>
-                <w:rFonts w:ascii="Times New Roman" w:hAnsi="Times New Roman" w:cs="Times New Roman"/>
-              </w:rPr>
-              <w:t>HTML Email</w:t>
+              <w:t>billing issues</w:t>
             </w:r>
             <w:r>
               <w:rPr>
                 <w:rFonts w:ascii="Times New Roman" w:hAnsi="Times New Roman" w:cs="Times New Roman"/>
               </w:rPr>
               <w:t>.</w:t>
+            </w:r>
+          </w:p>
+          <w:p>
+            <w:pPr>
+              <w:rPr>
+                <w:rFonts w:ascii="Times New Roman" w:hAnsi="Times New Roman" w:cs="Times New Roman"/>
+              </w:rPr>
+            </w:pPr>
+          </w:p>
+          <w:p>
+            <w:pPr>
+              <w:rPr>
+                <w:rFonts w:ascii="Times New Roman" w:hAnsi="Times New Roman" w:cs="Times New Roman"/>
+              </w:rPr>
+            </w:pPr>
+          </w:p>
+          <w:p>
+            <w:pPr>
+              <w:pStyle w:val="Heading3"/>
+              <w:contextualSpacing w:val="0"/>
+              <w:outlineLvl w:val="2"/>
+              <w:rPr>
+                <w:rFonts w:ascii="Times New Roman" w:hAnsi="Times New Roman" w:cs="Times New Roman"/>
+              </w:rPr>
+            </w:pPr>
+            <w:r>
+              <w:rPr>
+                <w:rFonts w:ascii="Times New Roman" w:hAnsi="Times New Roman" w:cs="Times New Roman"/>
+              </w:rPr>
+              <w:t>1998</w:t>
+            </w:r>
+            <w:r>
+              <w:rPr>
+                <w:rFonts w:ascii="Times New Roman" w:hAnsi="Times New Roman" w:cs="Times New Roman"/>
+              </w:rPr>
+              <w:t xml:space="preserve">– </w:t>
+            </w:r>
+            <w:r>
+              <w:rPr>
+                <w:rFonts w:ascii="Times New Roman" w:hAnsi="Times New Roman" w:cs="Times New Roman"/>
+              </w:rPr>
+              <w:t>2001</w:t>
+            </w:r>
+          </w:p>
+          <w:p>
+            <w:pPr>
+              <w:pStyle w:val="Heading2"/>
+              <w:contextualSpacing w:val="0"/>
+              <w:outlineLvl w:val="1"/>
+              <w:rPr>
+                <w:rFonts w:ascii="Times New Roman" w:hAnsi="Times New Roman" w:cs="Times New Roman"/>
+              </w:rPr>
+            </w:pPr>
+            <w:r>
+              <w:rPr>
+                <w:rFonts w:ascii="Times New Roman" w:hAnsi="Times New Roman" w:cs="Times New Roman"/>
+              </w:rPr>
+              <w:t>Customer Service representative</w:t>
+            </w:r>
+            <w:r>
+              <w:rPr>
+                <w:rFonts w:ascii="Times New Roman" w:hAnsi="Times New Roman" w:cs="Times New Roman"/>
+              </w:rPr>
+              <w:t xml:space="preserve">, </w:t>
+            </w:r>
+            <w:r>
+              <w:rPr>
+                <w:rStyle w:val="SubtleReference"/>
+                <w:rFonts w:ascii="Times New Roman" w:hAnsi="Times New Roman" w:cs="Times New Roman"/>
+              </w:rPr>
+              <w:t>West</w:t>
+            </w:r>
+            <w:r>
+              <w:rPr>
+                <w:rStyle w:val="SubtleReference"/>
+                <w:rFonts w:ascii="Times New Roman" w:hAnsi="Times New Roman" w:cs="Times New Roman"/>
+              </w:rPr>
+              <w:t xml:space="preserve"> corporation</w:t>
             </w:r>
           </w:p>
           <w:p>
@@ -627,50 +916,22 @@
               <w:rPr>
                 <w:rFonts w:ascii="Times New Roman" w:hAnsi="Times New Roman" w:cs="Times New Roman"/>
               </w:rPr>
-              <w:t>Implemented SASS to facilitate faster developme</w:t>
-            </w:r>
-            <w:r>
-              <w:rPr>
-                <w:rFonts w:ascii="Times New Roman" w:hAnsi="Times New Roman" w:cs="Times New Roman"/>
-              </w:rPr>
-              <w:t>nt and to create sustainable CSS Style Sheets.</w:t>
+              <w:t>Processed information and placed orders for customers for several different companies.</w:t>
             </w:r>
           </w:p>
           <w:p>
             <w:pPr>
-              <w:pStyle w:val="ListParagraph"/>
-              <w:numPr>
-                <w:ilvl w:val="0"/>
-                <w:numId w:val="14"/>
-              </w:numPr>
               <w:rPr>
                 <w:rFonts w:ascii="Times New Roman" w:hAnsi="Times New Roman" w:cs="Times New Roman"/>
               </w:rPr>
             </w:pPr>
-            <w:r>
+          </w:p>
+          <w:p>
+            <w:pPr>
               <w:rPr>
                 <w:rFonts w:ascii="Times New Roman" w:hAnsi="Times New Roman" w:cs="Times New Roman"/>
               </w:rPr>
-              <w:t xml:space="preserve">Implemented Bootstrap </w:t>
-            </w:r>
-            <w:r>
-              <w:rPr>
-                <w:rFonts w:ascii="Times New Roman" w:hAnsi="Times New Roman" w:cs="Times New Roman"/>
-              </w:rPr>
-              <w:t xml:space="preserve">and its library of components </w:t>
-            </w:r>
-            <w:r>
-              <w:rPr>
-                <w:rFonts w:ascii="Times New Roman" w:hAnsi="Times New Roman" w:cs="Times New Roman"/>
-              </w:rPr>
-              <w:t>to facili</w:t>
-            </w:r>
-            <w:r>
-              <w:rPr>
-                <w:rFonts w:ascii="Times New Roman" w:hAnsi="Times New Roman" w:cs="Times New Roman"/>
-              </w:rPr>
-              <w:t>tate faster development.</w:t>
-            </w:r>
+            </w:pPr>
           </w:p>
           <w:p>
             <w:pPr>
@@ -739,6 +1000,7 @@
         <w:rPr>
           <w:rFonts w:ascii="Times New Roman" w:hAnsi="Times New Roman" w:cs="Times New Roman"/>
         </w:rPr>
+        <w:lastRenderedPageBreak/>
         <w:t>Professional Development</w:t>
       </w:r>
     </w:p>
@@ -925,7 +1187,6 @@
         <w:rPr>
           <w:rFonts w:ascii="Times New Roman" w:hAnsi="Times New Roman" w:cs="Times New Roman"/>
         </w:rPr>
-        <w:lastRenderedPageBreak/>
         <w:t xml:space="preserve">certificate of completion, </w:t>
       </w:r>
       <w:r>
@@ -1447,6 +1708,7 @@
         <w:rPr>
           <w:rFonts w:ascii="Times New Roman" w:hAnsi="Times New Roman" w:cs="Times New Roman"/>
         </w:rPr>
+        <w:lastRenderedPageBreak/>
         <w:t>Regular coding and programming using HTML/CSS/</w:t>
       </w:r>
       <w:r>
@@ -28886,6 +29148,7 @@
     <w:rsid w:val="008D1CAF"/>
     <w:rsid w:val="009A2D7E"/>
     <w:rsid w:val="009A36BD"/>
+    <w:rsid w:val="00B849B6"/>
     <w:rsid w:val="00D62556"/>
     <w:rsid w:val="00E85064"/>
   </w:rsids>
@@ -29490,7 +29753,7 @@
   <a:extraClrSchemeLst/>
   <a:extLst>
     <a:ext uri="{05A4C25C-085E-4340-85A3-A5531E510DB2}">
-      <thm15:themeFamily xmlns:thm15="http://schemas.microsoft.com/office/thememl/2012/main" xmlns="" name="Office Theme" id="{62F939B6-93AF-4DB8-9C6B-D6C7DFDC589F}" vid="{4A3C46E8-61CC-4603-A589-7422A47A8E4A}"/>
+      <thm15:themeFamily xmlns="" xmlns:thm15="http://schemas.microsoft.com/office/thememl/2012/main" name="Office Theme" id="{62F939B6-93AF-4DB8-9C6B-D6C7DFDC589F}" vid="{4A3C46E8-61CC-4603-A589-7422A47A8E4A}"/>
     </a:ext>
   </a:extLst>
 </a:theme>

</xml_diff>